<commit_message>
Rewrote Requirements document. Uh, all of it, pretty much.
git-svn-id: http://gforge.soe.ucsc.edu/svn/scheduling115/trunk@277 24d622c1-b139-487c-8c47-8fc189a5de26
</commit_message>
<xml_diff>
--- a/docs/AcceptanceTest/Acceptance_Test_Status.docx
+++ b/docs/AcceptanceTest/Acceptance_Test_Status.docx
@@ -1,6 +1,6 @@
 
 <file path=word/document.xml><?xml version="1.0" encoding="utf-8"?>
-<w:document xmlns:ve="http://schemas.openxmlformats.org/markup-compatibility/2006" xmlns:o="urn:schemas-microsoft-com:office:office" xmlns:r="http://schemas.openxmlformats.org/officeDocument/2006/relationships" xmlns:m="http://schemas.openxmlformats.org/officeDocument/2006/math" xmlns:v="urn:schemas-microsoft-com:vml" xmlns:wp="http://schemas.openxmlformats.org/drawingml/2006/wordprocessingDrawing" xmlns:w10="urn:schemas-microsoft-com:office:word" xmlns:w="http://schemas.openxmlformats.org/wordprocessingml/2006/main" xmlns:wne="http://schemas.microsoft.com/office/word/2006/wordml">
+<w:document xmlns:mv="urn:schemas-microsoft-com:mac:vml" xmlns:mo="http://schemas.microsoft.com/office/mac/office/2008/main" xmlns:ve="http://schemas.openxmlformats.org/markup-compatibility/2006" xmlns:o="urn:schemas-microsoft-com:office:office" xmlns:r="http://schemas.openxmlformats.org/officeDocument/2006/relationships" xmlns:m="http://schemas.openxmlformats.org/officeDocument/2006/math" xmlns:v="urn:schemas-microsoft-com:vml" xmlns:w10="urn:schemas-microsoft-com:office:word" xmlns:w="http://schemas.openxmlformats.org/wordprocessingml/2006/main" xmlns:wne="http://schemas.microsoft.com/office/word/2006/wordml" xmlns:wp="http://schemas.openxmlformats.org/drawingml/2006/wordprocessingDrawing" ve:Ignorable="mv" ve:PreserveAttributes="mv:*">
   <w:body>
     <w:p>
       <w:pPr>
@@ -15,7 +15,7 @@
           <w:sz w:val="40"/>
           <w:szCs w:val="40"/>
         </w:rPr>
-        <w:t>Functions currently not working</w:t>
+        <w:t>State of the S.C.O.R.E. Project</w:t>
       </w:r>
     </w:p>
     <w:p>
@@ -210,6 +210,18 @@
       <w:pPr>
         <w:pStyle w:val="ListParagraph"/>
         <w:numPr>
+          <w:ilvl w:val="1"/>
+          <w:numId w:val="1"/>
+        </w:numPr>
+      </w:pPr>
+      <w:r>
+        <w:t>Help</w:t>
+      </w:r>
+    </w:p>
+    <w:p>
+      <w:pPr>
+        <w:pStyle w:val="ListParagraph"/>
+        <w:numPr>
           <w:ilvl w:val="0"/>
           <w:numId w:val="1"/>
         </w:numPr>
@@ -245,6 +257,9 @@
       <w:r>
         <w:t>– Currently in testing stages</w:t>
       </w:r>
+      <w:r>
+        <w:t>; not yet functional</w:t>
+      </w:r>
     </w:p>
     <w:p>
       <w:pPr>
@@ -273,7 +288,13 @@
         <w:t>No functionality for the</w:t>
       </w:r>
       <w:r>
-        <w:t xml:space="preserve"> following users:</w:t>
+        <w:t xml:space="preserve"> following </w:t>
+      </w:r>
+      <w:r>
+        <w:t>roles</w:t>
+      </w:r>
+      <w:r>
+        <w:t>:</w:t>
       </w:r>
     </w:p>
     <w:p>
@@ -321,55 +342,22 @@
         </w:numPr>
       </w:pPr>
       <w:r>
-        <w:t>Menu navigation bar does not work</w:t>
-      </w:r>
-    </w:p>
-    <w:p>
-      <w:pPr>
-        <w:pStyle w:val="ListParagraph"/>
-        <w:numPr>
-          <w:ilvl w:val="2"/>
+        <w:t xml:space="preserve">Menu navigation bar </w:t>
+      </w:r>
+      <w:r>
+        <w:t>works, but none of its targets are implemented</w:t>
+      </w:r>
+    </w:p>
+    <w:p>
+      <w:pPr>
+        <w:pStyle w:val="ListParagraph"/>
+        <w:numPr>
+          <w:ilvl w:val="1"/>
           <w:numId w:val="2"/>
         </w:numPr>
       </w:pPr>
       <w:r>
-        <w:t>Course Chooser</w:t>
-      </w:r>
-    </w:p>
-    <w:p>
-      <w:pPr>
-        <w:pStyle w:val="ListParagraph"/>
-        <w:numPr>
-          <w:ilvl w:val="2"/>
-          <w:numId w:val="2"/>
-        </w:numPr>
-      </w:pPr>
-      <w:r>
-        <w:t>Review Courses</w:t>
-      </w:r>
-    </w:p>
-    <w:p>
-      <w:pPr>
-        <w:pStyle w:val="ListParagraph"/>
-        <w:numPr>
-          <w:ilvl w:val="2"/>
-          <w:numId w:val="2"/>
-        </w:numPr>
-      </w:pPr>
-      <w:r>
-        <w:t xml:space="preserve">Personal </w:t>
-      </w:r>
-    </w:p>
-    <w:p>
-      <w:pPr>
-        <w:pStyle w:val="ListParagraph"/>
-        <w:numPr>
-          <w:ilvl w:val="2"/>
-          <w:numId w:val="2"/>
-        </w:numPr>
-      </w:pPr>
-      <w:r>
-        <w:t>Settings</w:t>
+        <w:t>Help is not yet online</w:t>
       </w:r>
     </w:p>
     <w:p>
@@ -393,21 +381,7 @@
         </w:numPr>
       </w:pPr>
       <w:r>
-        <w:t>UI</w:t>
-      </w:r>
-      <w:r>
-        <w:sym w:font="Wingdings" w:char="F0E0"/>
-      </w:r>
-      <w:proofErr w:type="spellStart"/>
-      <w:r>
-        <w:t>Django</w:t>
-      </w:r>
-      <w:proofErr w:type="spellEnd"/>
-      <w:r>
-        <w:sym w:font="Wingdings" w:char="F0E0"/>
-      </w:r>
-      <w:r>
-        <w:t>Algorithm</w:t>
+        <w:t>The algorithm is not yet callable from Django; a stub is currently being used.</w:t>
       </w:r>
     </w:p>
     <w:p>
@@ -444,7 +418,19 @@
         </w:numPr>
       </w:pPr>
       <w:r>
-        <w:t>Program Administrator can populate database with current user interface</w:t>
+        <w:t>The authentication system works properly – users can log in.</w:t>
+      </w:r>
+    </w:p>
+    <w:p>
+      <w:pPr>
+        <w:pStyle w:val="ListParagraph"/>
+        <w:numPr>
+          <w:ilvl w:val="1"/>
+          <w:numId w:val="3"/>
+        </w:numPr>
+      </w:pPr>
+      <w:r>
+        <w:t>Program Administrator UI is in a state that conforms to the requirements document.</w:t>
       </w:r>
     </w:p>
     <w:p>
@@ -470,6 +456,18 @@
       <w:r>
         <w:t>Runs algorithm</w:t>
       </w:r>
+    </w:p>
+    <w:p>
+      <w:pPr>
+        <w:pStyle w:val="ListParagraph"/>
+        <w:numPr>
+          <w:ilvl w:val="2"/>
+          <w:numId w:val="3"/>
+        </w:numPr>
+      </w:pPr>
+      <w:r>
+        <w:t>Adds users</w:t>
+      </w:r>
       <w:r>
         <w:t xml:space="preserve"> </w:t>
       </w:r>
@@ -483,8 +481,10 @@
         </w:numPr>
       </w:pPr>
       <w:r>
-        <w:lastRenderedPageBreak/>
-        <w:t>Database – All components of our database works and is able to accept values to populate the tables</w:t>
+        <w:t xml:space="preserve">Database – All </w:t>
+      </w:r>
+      <w:r>
+        <w:t>components of our database work, accept data, and return data. The database conforms to the specification – particularly the database design document.</w:t>
       </w:r>
     </w:p>
     <w:p>
@@ -496,19 +496,20 @@
         </w:numPr>
       </w:pPr>
       <w:r>
-        <w:t>Back-end – All files and programs a</w:t>
-      </w:r>
-      <w:r>
-        <w:t>re functionally working</w:t>
-      </w:r>
-      <w:r>
-        <w:t xml:space="preserve"> from remote server</w:t>
-      </w:r>
+        <w:t xml:space="preserve">Back-end – </w:t>
+      </w:r>
+      <w:r>
+        <w:t>Lighttpd runs on our server, and calls Django properly. Django functions properly, and pages are served over the internet as expected.</w:t>
+      </w:r>
+    </w:p>
+    <w:p>
+      <w:pPr>
+        <w:pStyle w:val="ListParagraph"/>
+      </w:pPr>
     </w:p>
     <w:sectPr>
       <w:pgSz w:w="12240" w:h="15840"/>
-      <w:pgMar w:top="1440" w:right="1440" w:bottom="1440" w:left="1440" w:header="720" w:footer="720" w:gutter="0"/>
-      <w:cols w:space="720"/>
+      <w:pgMar w:top="1440" w:right="1440" w:bottom="1440" w:left="1440" w:gutter="0"/>
       <w:docGrid w:linePitch="360"/>
     </w:sectPr>
   </w:body>
@@ -516,7 +517,7 @@
 </file>
 
 <file path=word/numbering.xml><?xml version="1.0" encoding="utf-8"?>
-<w:numbering xmlns:ve="http://schemas.openxmlformats.org/markup-compatibility/2006" xmlns:o="urn:schemas-microsoft-com:office:office" xmlns:r="http://schemas.openxmlformats.org/officeDocument/2006/relationships" xmlns:m="http://schemas.openxmlformats.org/officeDocument/2006/math" xmlns:v="urn:schemas-microsoft-com:vml" xmlns:wp="http://schemas.openxmlformats.org/drawingml/2006/wordprocessingDrawing" xmlns:w10="urn:schemas-microsoft-com:office:word" xmlns:w="http://schemas.openxmlformats.org/wordprocessingml/2006/main" xmlns:wne="http://schemas.microsoft.com/office/word/2006/wordml">
+<w:numbering xmlns:mv="urn:schemas-microsoft-com:mac:vml" xmlns:mo="http://schemas.microsoft.com/office/mac/office/2008/main" xmlns:ve="http://schemas.openxmlformats.org/markup-compatibility/2006" xmlns:o="urn:schemas-microsoft-com:office:office" xmlns:r="http://schemas.openxmlformats.org/officeDocument/2006/relationships" xmlns:m="http://schemas.openxmlformats.org/officeDocument/2006/math" xmlns:v="urn:schemas-microsoft-com:vml" xmlns:w10="urn:schemas-microsoft-com:office:word" xmlns:w="http://schemas.openxmlformats.org/wordprocessingml/2006/main" xmlns:wne="http://schemas.microsoft.com/office/word/2006/wordml" xmlns:wp="http://schemas.openxmlformats.org/drawingml/2006/wordprocessingDrawing">
   <w:abstractNum w:abstractNumId="0">
     <w:nsid w:val="06774172"/>
     <w:multiLevelType w:val="hybridMultilevel"/>
@@ -885,7 +886,7 @@
       </w:pPr>
     </w:pPrDefault>
   </w:docDefaults>
-  <w:latentStyles w:defLockedState="0" w:defUIPriority="99" w:defSemiHidden="1" w:defUnhideWhenUsed="1" w:defQFormat="0" w:count="267">
+  <w:latentStyles w:defLockedState="0" w:defUIPriority="99" w:defSemiHidden="1" w:defUnhideWhenUsed="1" w:defQFormat="0" w:count="276">
     <w:lsdException w:name="Normal" w:semiHidden="0" w:uiPriority="0" w:unhideWhenUsed="0" w:qFormat="1"/>
     <w:lsdException w:name="heading 1" w:semiHidden="0" w:uiPriority="9" w:unhideWhenUsed="0" w:qFormat="1"/>
     <w:lsdException w:name="heading 2" w:uiPriority="9" w:qFormat="1"/>
@@ -1031,13 +1032,11 @@
   </w:style>
   <w:style w:type="character" w:default="1" w:styleId="DefaultParagraphFont">
     <w:name w:val="Default Paragraph Font"/>
-    <w:uiPriority w:val="1"/>
     <w:semiHidden/>
     <w:unhideWhenUsed/>
   </w:style>
   <w:style w:type="table" w:default="1" w:styleId="TableNormal">
     <w:name w:val="Normal Table"/>
-    <w:uiPriority w:val="99"/>
     <w:semiHidden/>
     <w:unhideWhenUsed/>
     <w:qFormat/>
@@ -1053,7 +1052,6 @@
   </w:style>
   <w:style w:type="numbering" w:default="1" w:styleId="NoList">
     <w:name w:val="No List"/>
-    <w:uiPriority w:val="99"/>
     <w:semiHidden/>
     <w:unhideWhenUsed/>
   </w:style>

</xml_diff>